<commit_message>
comments to Understand JS
</commit_message>
<xml_diff>
--- a/bplan_ideas.docx
+++ b/bplan_ideas.docx
@@ -4,37 +4,916 @@
   <w:body>
     <w:p>
       <w:r>
-        <w:t>User interface problem</w:t>
-      </w:r>
-    </w:p>
-    <w:p>
-      <w:pPr>
-        <w:pStyle w:val="ListParagraph"/>
-        <w:numPr>
-          <w:ilvl w:val="0"/>
-          <w:numId w:val="1"/>
-        </w:numPr>
-      </w:pPr>
-      <w:r>
-        <w:t>No signifier to click description</w:t>
-      </w:r>
-    </w:p>
-    <w:p>
-      <w:pPr>
-        <w:pStyle w:val="ListParagraph"/>
-        <w:numPr>
-          <w:ilvl w:val="0"/>
-          <w:numId w:val="1"/>
-        </w:numPr>
-      </w:pPr>
-      <w:r>
-        <w:t>Colors are good</w:t>
+        <w:t>Functionality right now</w:t>
+      </w:r>
+    </w:p>
+    <w:p>
+      <w:pPr>
+        <w:pStyle w:val="ListParagraph"/>
+        <w:numPr>
+          <w:ilvl w:val="0"/>
+          <w:numId w:val="6"/>
+        </w:numPr>
+      </w:pPr>
+      <w:r>
+        <w:t>View today’s events quickly</w:t>
+      </w:r>
+    </w:p>
+    <w:p>
+      <w:pPr>
+        <w:pStyle w:val="ListParagraph"/>
+        <w:numPr>
+          <w:ilvl w:val="0"/>
+          <w:numId w:val="6"/>
+        </w:numPr>
+      </w:pPr>
+      <w:r>
+        <w:t>Events sorted by category</w:t>
+      </w:r>
+    </w:p>
+    <w:p>
+      <w:pPr>
+        <w:pStyle w:val="ListParagraph"/>
+        <w:numPr>
+          <w:ilvl w:val="0"/>
+          <w:numId w:val="6"/>
+        </w:numPr>
+      </w:pPr>
+      <w:r>
+        <w:t>View upcoming events</w:t>
+      </w:r>
+    </w:p>
+    <w:p>
+      <w:pPr>
+        <w:pStyle w:val="ListParagraph"/>
+        <w:numPr>
+          <w:ilvl w:val="0"/>
+          <w:numId w:val="6"/>
+        </w:numPr>
+      </w:pPr>
+      <w:r>
+        <w:t>Click on event to view longer description</w:t>
+      </w:r>
+    </w:p>
+    <w:p>
+      <w:pPr>
+        <w:pStyle w:val="ListParagraph"/>
+        <w:numPr>
+          <w:ilvl w:val="1"/>
+          <w:numId w:val="6"/>
+        </w:numPr>
+      </w:pPr>
+      <w:r>
+        <w:t>Toggle descriptions</w:t>
+      </w:r>
+    </w:p>
+    <w:p>
+      <w:pPr>
+        <w:pStyle w:val="ListParagraph"/>
+        <w:numPr>
+          <w:ilvl w:val="0"/>
+          <w:numId w:val="6"/>
+        </w:numPr>
+      </w:pPr>
+      <w:r>
+        <w:t>Subscribe to only a particular group of events</w:t>
+      </w:r>
+    </w:p>
+    <w:p>
+      <w:pPr>
+        <w:pStyle w:val="ListParagraph"/>
+        <w:numPr>
+          <w:ilvl w:val="0"/>
+          <w:numId w:val="6"/>
+        </w:numPr>
+      </w:pPr>
+    </w:p>
+    <w:p/>
+    <w:p>
+      <w:r>
+        <w:t xml:space="preserve">Hi my name is Derrick and I am here to present </w:t>
+      </w:r>
+      <w:proofErr w:type="spellStart"/>
+      <w:r>
+        <w:t>ucbplan</w:t>
+      </w:r>
+      <w:proofErr w:type="spellEnd"/>
+      <w:r>
+        <w:t xml:space="preserve"> for the 4</w:t>
+      </w:r>
+      <w:r>
+        <w:rPr>
+          <w:vertAlign w:val="superscript"/>
+        </w:rPr>
+        <w:t>th</w:t>
+      </w:r>
+      <w:r>
+        <w:t xml:space="preserve"> annual STC competition. </w:t>
+      </w:r>
+      <w:proofErr w:type="spellStart"/>
+      <w:r>
+        <w:t>UCbplan</w:t>
+      </w:r>
+      <w:proofErr w:type="spellEnd"/>
+      <w:r>
+        <w:t xml:space="preserve"> is an application that provides</w:t>
+      </w:r>
+      <w:r>
+        <w:t xml:space="preserve"> a more convenient and functional way to view curren</w:t>
+      </w:r>
+      <w:r>
+        <w:t>t and upcoming events on campus.</w:t>
+      </w:r>
+    </w:p>
+    <w:p/>
+    <w:p>
+      <w:r>
+        <w:t>As seen on the home page here, e</w:t>
+      </w:r>
+      <w:r>
+        <w:t>vents are ordered by time and are categorized by topic and you can click an event to get m</w:t>
+      </w:r>
+      <w:r>
+        <w:t xml:space="preserve">ore information on what it is. </w:t>
+      </w:r>
+    </w:p>
+    <w:p/>
+    <w:p>
+      <w:r>
+        <w:t>Y</w:t>
+      </w:r>
+      <w:r>
+        <w:t xml:space="preserve">ou can also create an account or log in and filter events by topic. How cool is that! </w:t>
+      </w:r>
+    </w:p>
+    <w:p/>
+    <w:p>
+      <w:r>
+        <w:t>What</w:t>
+      </w:r>
+      <w:r>
+        <w:t xml:space="preserve">’s so awesome about this app is that enables users to </w:t>
+      </w:r>
+      <w:r>
+        <w:t xml:space="preserve">browse events quickly, but in a friendly and convenient way.  </w:t>
+      </w:r>
+      <w:r>
+        <w:t xml:space="preserve">It also has the most up-to-date information with an automated script that is </w:t>
+      </w:r>
+      <w:proofErr w:type="gramStart"/>
+      <w:r>
+        <w:t>ran</w:t>
+      </w:r>
+      <w:proofErr w:type="gramEnd"/>
+      <w:r>
+        <w:t xml:space="preserve">. </w:t>
+      </w:r>
+      <w:r>
+        <w:t>We really believe it’s going to enhance Berkeley campus life.</w:t>
+      </w:r>
+      <w:r>
+        <w:t xml:space="preserve"> Thanks for watching!</w:t>
       </w:r>
     </w:p>
     <w:p/>
     <w:p/>
     <w:p/>
     <w:p>
+      <w:bookmarkStart w:id="0" w:name="_GoBack"/>
+      <w:proofErr w:type="spellStart"/>
+      <w:r>
+        <w:t>UCbplan</w:t>
+      </w:r>
+      <w:proofErr w:type="spellEnd"/>
+      <w:r>
+        <w:t xml:space="preserve"> is an application that provides a more convenient and functional way to view current and upcoming events on campus. </w:t>
+      </w:r>
+      <w:r>
+        <w:t>A user can create an account and subscribe to particular categories of events that are most relevant to him/her. The website</w:t>
+      </w:r>
+      <w:r>
+        <w:t xml:space="preserve"> is</w:t>
+      </w:r>
+      <w:r>
+        <w:t xml:space="preserve"> updated daily through an automated script to include the most up-to-date information.</w:t>
+      </w:r>
+      <w:r>
+        <w:t xml:space="preserve"> </w:t>
+      </w:r>
+      <w:r>
+        <w:t>In truth, we actually only started the project 4 days ago and you can</w:t>
+      </w:r>
+      <w:r>
+        <w:t xml:space="preserve"> already</w:t>
+      </w:r>
+      <w:r>
+        <w:t xml:space="preserve"> see the tremendous progress we have made</w:t>
+      </w:r>
+      <w:r>
+        <w:t xml:space="preserve"> thus far</w:t>
+      </w:r>
+      <w:r>
+        <w:t>. Our plans in the near future are to give users the ability to favorite events and get reminders as well as include student organization events by scraping Facebook.</w:t>
+      </w:r>
+    </w:p>
+    <w:bookmarkEnd w:id="0"/>
+    <w:p/>
+    <w:p/>
+    <w:p>
+      <w:r>
+        <w:t>User interface problem</w:t>
+      </w:r>
+    </w:p>
+    <w:p>
+      <w:pPr>
+        <w:pStyle w:val="ListParagraph"/>
+        <w:numPr>
+          <w:ilvl w:val="0"/>
+          <w:numId w:val="1"/>
+        </w:numPr>
+      </w:pPr>
+      <w:r>
+        <w:t>No signifier to click description</w:t>
+      </w:r>
+    </w:p>
+    <w:p>
+      <w:pPr>
+        <w:pStyle w:val="ListParagraph"/>
+        <w:numPr>
+          <w:ilvl w:val="0"/>
+          <w:numId w:val="1"/>
+        </w:numPr>
+      </w:pPr>
+      <w:r>
+        <w:t>Colors are good</w:t>
+      </w:r>
+      <w:r>
+        <w:t>??</w:t>
+      </w:r>
+    </w:p>
+    <w:p>
+      <w:pPr>
+        <w:pStyle w:val="ListParagraph"/>
+        <w:numPr>
+          <w:ilvl w:val="1"/>
+          <w:numId w:val="1"/>
+        </w:numPr>
+      </w:pPr>
+      <w:proofErr w:type="spellStart"/>
+      <w:r>
+        <w:t>Maneesh</w:t>
+      </w:r>
+      <w:proofErr w:type="spellEnd"/>
+      <w:r>
+        <w:t xml:space="preserve"> recommends changing colors</w:t>
+      </w:r>
+    </w:p>
+    <w:p>
+      <w:pPr>
+        <w:pStyle w:val="ListParagraph"/>
+        <w:numPr>
+          <w:ilvl w:val="1"/>
+          <w:numId w:val="1"/>
+        </w:numPr>
+      </w:pPr>
+      <w:r>
+        <w:t xml:space="preserve">Question the </w:t>
+      </w:r>
+      <w:proofErr w:type="gramStart"/>
+      <w:r>
+        <w:t>two column</w:t>
+      </w:r>
+      <w:proofErr w:type="gramEnd"/>
+      <w:r>
+        <w:t xml:space="preserve"> format?</w:t>
+      </w:r>
+    </w:p>
+    <w:p>
+      <w:pPr>
+        <w:pStyle w:val="ListParagraph"/>
+        <w:numPr>
+          <w:ilvl w:val="0"/>
+          <w:numId w:val="1"/>
+        </w:numPr>
+      </w:pPr>
+      <w:r>
+        <w:t>Be cognizant not to spend too much time on the front end and how it looks</w:t>
+      </w:r>
+    </w:p>
+    <w:p>
+      <w:pPr>
+        <w:pStyle w:val="ListParagraph"/>
+        <w:numPr>
+          <w:ilvl w:val="1"/>
+          <w:numId w:val="1"/>
+        </w:numPr>
+      </w:pPr>
+      <w:r>
+        <w:t>Only discuss for a little bit</w:t>
+      </w:r>
+    </w:p>
+    <w:p>
+      <w:pPr>
+        <w:pStyle w:val="ListParagraph"/>
+        <w:numPr>
+          <w:ilvl w:val="0"/>
+          <w:numId w:val="1"/>
+        </w:numPr>
+      </w:pPr>
+      <w:r>
+        <w:t>Should we have previous events?</w:t>
+      </w:r>
+    </w:p>
+    <w:p>
+      <w:pPr>
+        <w:pStyle w:val="ListParagraph"/>
+        <w:numPr>
+          <w:ilvl w:val="0"/>
+          <w:numId w:val="1"/>
+        </w:numPr>
+      </w:pPr>
+      <w:r>
+        <w:t>At the end of the night we have no events on the today page</w:t>
+      </w:r>
+    </w:p>
+    <w:p/>
+    <w:p/>
+    <w:p>
+      <w:r>
+        <w:t xml:space="preserve">    "border-left: 20px solid #{</w:t>
+      </w:r>
+      <w:proofErr w:type="spellStart"/>
+      <w:r>
+        <w:t>e.group.color</w:t>
+      </w:r>
+      <w:proofErr w:type="spellEnd"/>
+      <w:r>
+        <w:t>};"</w:t>
+      </w:r>
+    </w:p>
+    <w:p/>
+    <w:p/>
+    <w:p>
+      <w:r>
+        <w:t>Suggestions from users</w:t>
+      </w:r>
+    </w:p>
+    <w:p>
+      <w:pPr>
+        <w:pStyle w:val="ListParagraph"/>
+        <w:numPr>
+          <w:ilvl w:val="0"/>
+          <w:numId w:val="5"/>
+        </w:numPr>
+      </w:pPr>
+      <w:r>
+        <w:t>Should have calendar format</w:t>
+      </w:r>
+    </w:p>
+    <w:p>
+      <w:pPr>
+        <w:pStyle w:val="ListParagraph"/>
+        <w:numPr>
+          <w:ilvl w:val="0"/>
+          <w:numId w:val="5"/>
+        </w:numPr>
+      </w:pPr>
+      <w:r>
+        <w:t>Reminders</w:t>
+      </w:r>
+    </w:p>
+    <w:p>
+      <w:pPr>
+        <w:pStyle w:val="ListParagraph"/>
+        <w:numPr>
+          <w:ilvl w:val="0"/>
+          <w:numId w:val="5"/>
+        </w:numPr>
+      </w:pPr>
+      <w:r>
+        <w:t>Bullet points</w:t>
+      </w:r>
+    </w:p>
+    <w:p>
+      <w:pPr>
+        <w:pStyle w:val="ListParagraph"/>
+        <w:numPr>
+          <w:ilvl w:val="0"/>
+          <w:numId w:val="5"/>
+        </w:numPr>
+      </w:pPr>
+      <w:r>
+        <w:t>Pictures maybe</w:t>
+      </w:r>
+    </w:p>
+    <w:p>
+      <w:pPr>
+        <w:pStyle w:val="ListParagraph"/>
+        <w:numPr>
+          <w:ilvl w:val="0"/>
+          <w:numId w:val="5"/>
+        </w:numPr>
+      </w:pPr>
+      <w:r>
+        <w:t>Scrolling</w:t>
+      </w:r>
+    </w:p>
+    <w:p>
+      <w:pPr>
+        <w:pStyle w:val="ListParagraph"/>
+        <w:numPr>
+          <w:ilvl w:val="0"/>
+          <w:numId w:val="5"/>
+        </w:numPr>
+      </w:pPr>
+    </w:p>
+    <w:p/>
+    <w:p>
+      <w:r>
+        <w:t>User interface</w:t>
+      </w:r>
+    </w:p>
+    <w:p>
+      <w:pPr>
+        <w:pStyle w:val="ListParagraph"/>
+        <w:numPr>
+          <w:ilvl w:val="0"/>
+          <w:numId w:val="1"/>
+        </w:numPr>
+      </w:pPr>
+      <w:r>
+        <w:t>Groups</w:t>
+      </w:r>
+    </w:p>
+    <w:p>
+      <w:pPr>
+        <w:pStyle w:val="ListParagraph"/>
+        <w:numPr>
+          <w:ilvl w:val="1"/>
+          <w:numId w:val="1"/>
+        </w:numPr>
+      </w:pPr>
+      <w:r>
+        <w:t xml:space="preserve">    ["Neuroscience", "#A6005B"],</w:t>
+      </w:r>
+    </w:p>
+    <w:p>
+      <w:pPr>
+        <w:pStyle w:val="ListParagraph"/>
+        <w:numPr>
+          <w:ilvl w:val="1"/>
+          <w:numId w:val="1"/>
+        </w:numPr>
+      </w:pPr>
+      <w:r>
+        <w:t xml:space="preserve">    ["EECS", "#0072B2"],</w:t>
+      </w:r>
+    </w:p>
+    <w:p>
+      <w:pPr>
+        <w:pStyle w:val="ListParagraph"/>
+        <w:numPr>
+          <w:ilvl w:val="1"/>
+          <w:numId w:val="1"/>
+        </w:numPr>
+      </w:pPr>
+      <w:r>
+        <w:t xml:space="preserve">    ["</w:t>
+      </w:r>
+      <w:proofErr w:type="spellStart"/>
+      <w:r>
+        <w:t>BioE</w:t>
+      </w:r>
+      <w:proofErr w:type="spellEnd"/>
+      <w:r>
+        <w:t>", "#C92D2A"],</w:t>
+      </w:r>
+    </w:p>
+    <w:p>
+      <w:pPr>
+        <w:pStyle w:val="ListParagraph"/>
+        <w:numPr>
+          <w:ilvl w:val="1"/>
+          <w:numId w:val="1"/>
+        </w:numPr>
+      </w:pPr>
+      <w:r>
+        <w:t xml:space="preserve">    ["Physics", "#00446A"],</w:t>
+      </w:r>
+    </w:p>
+    <w:p>
+      <w:pPr>
+        <w:pStyle w:val="ListParagraph"/>
+        <w:numPr>
+          <w:ilvl w:val="1"/>
+          <w:numId w:val="1"/>
+        </w:numPr>
+      </w:pPr>
+      <w:r>
+        <w:t xml:space="preserve">    ["Statistics", "#009E73"],</w:t>
+      </w:r>
+    </w:p>
+    <w:p>
+      <w:pPr>
+        <w:pStyle w:val="ListParagraph"/>
+        <w:numPr>
+          <w:ilvl w:val="1"/>
+          <w:numId w:val="1"/>
+        </w:numPr>
+      </w:pPr>
+      <w:r>
+        <w:t xml:space="preserve">    ["</w:t>
+      </w:r>
+      <w:proofErr w:type="spellStart"/>
+      <w:r>
+        <w:t>Nanosciences</w:t>
+      </w:r>
+      <w:proofErr w:type="spellEnd"/>
+      <w:r>
+        <w:t>", "#D55E00"],</w:t>
+      </w:r>
+    </w:p>
+    <w:p>
+      <w:pPr>
+        <w:pStyle w:val="ListParagraph"/>
+        <w:numPr>
+          <w:ilvl w:val="1"/>
+          <w:numId w:val="1"/>
+        </w:numPr>
+      </w:pPr>
+      <w:r>
+        <w:t xml:space="preserve">    ["Economics", "#326A00"],</w:t>
+      </w:r>
+    </w:p>
+    <w:p>
+      <w:pPr>
+        <w:pStyle w:val="ListParagraph"/>
+        <w:numPr>
+          <w:ilvl w:val="1"/>
+          <w:numId w:val="1"/>
+        </w:numPr>
+      </w:pPr>
+      <w:r>
+        <w:t xml:space="preserve">    ["Sports", "#8C3A0F"],</w:t>
+      </w:r>
+    </w:p>
+    <w:p>
+      <w:pPr>
+        <w:pStyle w:val="ListParagraph"/>
+        <w:numPr>
+          <w:ilvl w:val="1"/>
+          <w:numId w:val="1"/>
+        </w:numPr>
+      </w:pPr>
+      <w:r>
+        <w:t xml:space="preserve">    ["Performances", "#8C9500"],</w:t>
+      </w:r>
+    </w:p>
+    <w:p>
+      <w:pPr>
+        <w:pStyle w:val="ListParagraph"/>
+        <w:numPr>
+          <w:ilvl w:val="1"/>
+          <w:numId w:val="1"/>
+        </w:numPr>
+      </w:pPr>
+      <w:r>
+        <w:t xml:space="preserve">    ["Films", "#210073"]</w:t>
+      </w:r>
+    </w:p>
+    <w:p>
+      <w:pPr>
+        <w:pStyle w:val="ListParagraph"/>
+        <w:numPr>
+          <w:ilvl w:val="0"/>
+          <w:numId w:val="1"/>
+        </w:numPr>
+      </w:pPr>
+      <w:r>
+        <w:t>Subscriptions</w:t>
+      </w:r>
+    </w:p>
+    <w:p>
+      <w:pPr>
+        <w:pStyle w:val="ListParagraph"/>
+        <w:numPr>
+          <w:ilvl w:val="1"/>
+          <w:numId w:val="1"/>
+        </w:numPr>
+      </w:pPr>
+      <w:r>
+        <w:t>Can subscribe to groups</w:t>
+      </w:r>
+    </w:p>
+    <w:p>
+      <w:pPr>
+        <w:pStyle w:val="ListParagraph"/>
+        <w:numPr>
+          <w:ilvl w:val="0"/>
+          <w:numId w:val="1"/>
+        </w:numPr>
+      </w:pPr>
+      <w:r>
+        <w:t>An event has…</w:t>
+      </w:r>
+    </w:p>
+    <w:p>
+      <w:pPr>
+        <w:pStyle w:val="ListParagraph"/>
+        <w:numPr>
+          <w:ilvl w:val="1"/>
+          <w:numId w:val="1"/>
+        </w:numPr>
+      </w:pPr>
+      <w:r>
+        <w:t>Title</w:t>
+      </w:r>
+    </w:p>
+    <w:p>
+      <w:pPr>
+        <w:pStyle w:val="ListParagraph"/>
+        <w:numPr>
+          <w:ilvl w:val="1"/>
+          <w:numId w:val="1"/>
+        </w:numPr>
+      </w:pPr>
+      <w:r>
+        <w:t>Time</w:t>
+      </w:r>
+    </w:p>
+    <w:p>
+      <w:pPr>
+        <w:pStyle w:val="ListParagraph"/>
+        <w:numPr>
+          <w:ilvl w:val="1"/>
+          <w:numId w:val="1"/>
+        </w:numPr>
+      </w:pPr>
+      <w:r>
+        <w:t>Description</w:t>
+      </w:r>
+    </w:p>
+    <w:p>
+      <w:pPr>
+        <w:pStyle w:val="ListParagraph"/>
+        <w:numPr>
+          <w:ilvl w:val="1"/>
+          <w:numId w:val="1"/>
+        </w:numPr>
+      </w:pPr>
+      <w:r>
+        <w:t>Place</w:t>
+      </w:r>
+    </w:p>
+    <w:p>
+      <w:pPr>
+        <w:pStyle w:val="ListParagraph"/>
+        <w:numPr>
+          <w:ilvl w:val="0"/>
+          <w:numId w:val="1"/>
+        </w:numPr>
+      </w:pPr>
+      <w:r>
+        <w:t>User profile</w:t>
+      </w:r>
+    </w:p>
+    <w:p>
+      <w:pPr>
+        <w:pStyle w:val="ListParagraph"/>
+        <w:numPr>
+          <w:ilvl w:val="1"/>
+          <w:numId w:val="1"/>
+        </w:numPr>
+      </w:pPr>
+      <w:r>
+        <w:t>A user has…</w:t>
+      </w:r>
+    </w:p>
+    <w:p>
+      <w:pPr>
+        <w:pStyle w:val="ListParagraph"/>
+        <w:numPr>
+          <w:ilvl w:val="2"/>
+          <w:numId w:val="1"/>
+        </w:numPr>
+      </w:pPr>
+      <w:r>
+        <w:t>Name</w:t>
+      </w:r>
+    </w:p>
+    <w:p>
+      <w:pPr>
+        <w:pStyle w:val="ListParagraph"/>
+        <w:numPr>
+          <w:ilvl w:val="2"/>
+          <w:numId w:val="1"/>
+        </w:numPr>
+      </w:pPr>
+      <w:r>
+        <w:t>E-mail</w:t>
+      </w:r>
+    </w:p>
+    <w:p>
+      <w:pPr>
+        <w:pStyle w:val="ListParagraph"/>
+        <w:numPr>
+          <w:ilvl w:val="2"/>
+          <w:numId w:val="1"/>
+        </w:numPr>
+      </w:pPr>
+      <w:r>
+        <w:t>Password (digest)</w:t>
+      </w:r>
+    </w:p>
+    <w:p>
+      <w:pPr>
+        <w:pStyle w:val="ListParagraph"/>
+        <w:numPr>
+          <w:ilvl w:val="2"/>
+          <w:numId w:val="1"/>
+        </w:numPr>
+      </w:pPr>
+      <w:r>
+        <w:t>Subscriptions (categories of events he has favorite)</w:t>
+      </w:r>
+    </w:p>
+    <w:p>
+      <w:pPr>
+        <w:pStyle w:val="ListParagraph"/>
+        <w:numPr>
+          <w:ilvl w:val="2"/>
+          <w:numId w:val="1"/>
+        </w:numPr>
+      </w:pPr>
+    </w:p>
+    <w:p/>
+    <w:p>
+      <w:r>
+        <w:t>Functionality</w:t>
+      </w:r>
+    </w:p>
+    <w:p>
+      <w:pPr>
+        <w:pStyle w:val="ListParagraph"/>
+        <w:numPr>
+          <w:ilvl w:val="0"/>
+          <w:numId w:val="4"/>
+        </w:numPr>
+      </w:pPr>
+      <w:r>
+        <w:t xml:space="preserve">User can get reminder of events (e.g. </w:t>
+      </w:r>
+      <w:proofErr w:type="spellStart"/>
+      <w:r>
+        <w:t>favoriting</w:t>
+      </w:r>
+      <w:proofErr w:type="spellEnd"/>
+      <w:r>
+        <w:t xml:space="preserve"> events)</w:t>
+      </w:r>
+    </w:p>
+    <w:p>
+      <w:pPr>
+        <w:pStyle w:val="ListParagraph"/>
+        <w:numPr>
+          <w:ilvl w:val="0"/>
+          <w:numId w:val="4"/>
+        </w:numPr>
+      </w:pPr>
+      <w:r>
+        <w:t>What should a user have the ability to do?</w:t>
+      </w:r>
+    </w:p>
+    <w:p/>
+    <w:p>
+      <w:r>
+        <w:t>Other features in the future</w:t>
+      </w:r>
+    </w:p>
+    <w:p>
+      <w:pPr>
+        <w:pStyle w:val="ListParagraph"/>
+        <w:numPr>
+          <w:ilvl w:val="0"/>
+          <w:numId w:val="4"/>
+        </w:numPr>
+      </w:pPr>
+      <w:r>
+        <w:t>If they click location it takes them to a map of where it will actually be</w:t>
+      </w:r>
+    </w:p>
+    <w:p>
+      <w:pPr>
+        <w:pStyle w:val="ListParagraph"/>
+        <w:numPr>
+          <w:ilvl w:val="0"/>
+          <w:numId w:val="4"/>
+        </w:numPr>
+      </w:pPr>
+      <w:r>
+        <w:t>Integrate with Facebook to tell your friends you are going to this event</w:t>
+      </w:r>
+    </w:p>
+    <w:p>
+      <w:pPr>
+        <w:pStyle w:val="ListParagraph"/>
+        <w:numPr>
+          <w:ilvl w:val="0"/>
+          <w:numId w:val="4"/>
+        </w:numPr>
+      </w:pPr>
+      <w:r>
+        <w:t>Smartphone</w:t>
+      </w:r>
+      <w:r>
+        <w:t xml:space="preserve"> (mobile app?)</w:t>
+      </w:r>
+    </w:p>
+    <w:p>
+      <w:pPr>
+        <w:pStyle w:val="ListParagraph"/>
+        <w:numPr>
+          <w:ilvl w:val="1"/>
+          <w:numId w:val="4"/>
+        </w:numPr>
+      </w:pPr>
+      <w:r>
+        <w:t>Get reminders of events you subscribed to</w:t>
+      </w:r>
+    </w:p>
+    <w:p>
+      <w:pPr>
+        <w:pStyle w:val="ListParagraph"/>
+        <w:numPr>
+          <w:ilvl w:val="1"/>
+          <w:numId w:val="4"/>
+        </w:numPr>
+      </w:pPr>
+      <w:r>
+        <w:t xml:space="preserve">Your friend is going to this event, you are near, </w:t>
+      </w:r>
+      <w:proofErr w:type="gramStart"/>
+      <w:r>
+        <w:t>you</w:t>
+      </w:r>
+      <w:proofErr w:type="gramEnd"/>
+      <w:r>
+        <w:t xml:space="preserve"> should go too!</w:t>
+      </w:r>
+    </w:p>
+    <w:p>
+      <w:pPr>
+        <w:pStyle w:val="ListParagraph"/>
+        <w:numPr>
+          <w:ilvl w:val="1"/>
+          <w:numId w:val="4"/>
+        </w:numPr>
+      </w:pPr>
+      <w:r>
+        <w:t>If you are subscribed to a certain category and you are near an event we will send you a notification that this might be an event for you</w:t>
+      </w:r>
+    </w:p>
+    <w:p>
+      <w:pPr>
+        <w:pStyle w:val="ListParagraph"/>
+        <w:numPr>
+          <w:ilvl w:val="2"/>
+          <w:numId w:val="4"/>
+        </w:numPr>
+      </w:pPr>
+      <w:r>
+        <w:t>Let them be really specific.</w:t>
+      </w:r>
+    </w:p>
+    <w:p>
+      <w:pPr>
+        <w:pStyle w:val="ListParagraph"/>
+        <w:numPr>
+          <w:ilvl w:val="3"/>
+          <w:numId w:val="4"/>
+        </w:numPr>
+      </w:pPr>
+      <w:r>
+        <w:t>Example: Just want to subscribe to CSUA events</w:t>
+      </w:r>
+    </w:p>
+    <w:p>
+      <w:pPr>
+        <w:pStyle w:val="ListParagraph"/>
+        <w:numPr>
+          <w:ilvl w:val="3"/>
+          <w:numId w:val="4"/>
+        </w:numPr>
+      </w:pPr>
+      <w:r>
+        <w:t>Do we need to scrape Facebook?</w:t>
+      </w:r>
+    </w:p>
+    <w:p/>
+    <w:p/>
+    <w:p/>
+    <w:p/>
+    <w:p>
       <w:r>
         <w:t>Questions</w:t>
       </w:r>
@@ -59,17 +938,9 @@
         <w:t xml:space="preserve"> doing?</w:t>
       </w:r>
     </w:p>
-    <w:p>
-      <w:pPr>
-        <w:pStyle w:val="ListParagraph"/>
-        <w:numPr>
-          <w:ilvl w:val="0"/>
-          <w:numId w:val="2"/>
-        </w:numPr>
-      </w:pPr>
-      <w:bookmarkStart w:id="0" w:name="_GoBack"/>
-      <w:bookmarkEnd w:id="0"/>
-    </w:p>
+    <w:p/>
+    <w:p/>
+    <w:p/>
     <w:sectPr>
       <w:pgSz w:w="12240" w:h="15840"/>
       <w:pgMar w:top="1440" w:right="1800" w:bottom="1440" w:left="1800" w:header="720" w:footer="720" w:gutter="0"/>
@@ -80,9 +951,160 @@
 </w:document>
 </file>
 
+<file path=word/endnotes.xml><?xml version="1.0" encoding="utf-8"?>
+<w:endnotes xmlns:wpc="http://schemas.microsoft.com/office/word/2010/wordprocessingCanvas" xmlns:mo="http://schemas.microsoft.com/office/mac/office/2008/main" xmlns:mc="http://schemas.openxmlformats.org/markup-compatibility/2006" xmlns:mv="urn:schemas-microsoft-com:mac:vml" xmlns:o="urn:schemas-microsoft-com:office:office" xmlns:r="http://schemas.openxmlformats.org/officeDocument/2006/relationships" xmlns:m="http://schemas.openxmlformats.org/officeDocument/2006/math" xmlns:v="urn:schemas-microsoft-com:vml" xmlns:wp14="http://schemas.microsoft.com/office/word/2010/wordprocessingDrawing" xmlns:wp="http://schemas.openxmlformats.org/drawingml/2006/wordprocessingDrawing" xmlns:w10="urn:schemas-microsoft-com:office:word" xmlns:w="http://schemas.openxmlformats.org/wordprocessingml/2006/main" xmlns:w14="http://schemas.microsoft.com/office/word/2010/wordml" xmlns:wpg="http://schemas.microsoft.com/office/word/2010/wordprocessingGroup" xmlns:wpi="http://schemas.microsoft.com/office/word/2010/wordprocessingInk" xmlns:wne="http://schemas.microsoft.com/office/word/2006/wordml" xmlns:wps="http://schemas.microsoft.com/office/word/2010/wordprocessingShape" mc:Ignorable="w14 wp14">
+  <w:endnote w:type="separator" w:id="-1">
+    <w:p>
+      <w:r>
+        <w:separator/>
+      </w:r>
+    </w:p>
+  </w:endnote>
+  <w:endnote w:type="continuationSeparator" w:id="0">
+    <w:p>
+      <w:r>
+        <w:continuationSeparator/>
+      </w:r>
+    </w:p>
+  </w:endnote>
+</w:endnotes>
+</file>
+
+<file path=word/footnotes.xml><?xml version="1.0" encoding="utf-8"?>
+<w:footnotes xmlns:wpc="http://schemas.microsoft.com/office/word/2010/wordprocessingCanvas" xmlns:mo="http://schemas.microsoft.com/office/mac/office/2008/main" xmlns:mc="http://schemas.openxmlformats.org/markup-compatibility/2006" xmlns:mv="urn:schemas-microsoft-com:mac:vml" xmlns:o="urn:schemas-microsoft-com:office:office" xmlns:r="http://schemas.openxmlformats.org/officeDocument/2006/relationships" xmlns:m="http://schemas.openxmlformats.org/officeDocument/2006/math" xmlns:v="urn:schemas-microsoft-com:vml" xmlns:wp14="http://schemas.microsoft.com/office/word/2010/wordprocessingDrawing" xmlns:wp="http://schemas.openxmlformats.org/drawingml/2006/wordprocessingDrawing" xmlns:w10="urn:schemas-microsoft-com:office:word" xmlns:w="http://schemas.openxmlformats.org/wordprocessingml/2006/main" xmlns:w14="http://schemas.microsoft.com/office/word/2010/wordml" xmlns:wpg="http://schemas.microsoft.com/office/word/2010/wordprocessingGroup" xmlns:wpi="http://schemas.microsoft.com/office/word/2010/wordprocessingInk" xmlns:wne="http://schemas.microsoft.com/office/word/2006/wordml" xmlns:wps="http://schemas.microsoft.com/office/word/2010/wordprocessingShape" mc:Ignorable="w14 wp14">
+  <w:footnote w:type="separator" w:id="-1">
+    <w:p>
+      <w:r>
+        <w:separator/>
+      </w:r>
+    </w:p>
+  </w:footnote>
+  <w:footnote w:type="continuationSeparator" w:id="0">
+    <w:p>
+      <w:r>
+        <w:continuationSeparator/>
+      </w:r>
+    </w:p>
+  </w:footnote>
+</w:footnotes>
+</file>
+
 <file path=word/numbering.xml><?xml version="1.0" encoding="utf-8"?>
 <w:numbering xmlns:wpc="http://schemas.microsoft.com/office/word/2010/wordprocessingCanvas" xmlns:mo="http://schemas.microsoft.com/office/mac/office/2008/main" xmlns:mc="http://schemas.openxmlformats.org/markup-compatibility/2006" xmlns:mv="urn:schemas-microsoft-com:mac:vml" xmlns:o="urn:schemas-microsoft-com:office:office" xmlns:r="http://schemas.openxmlformats.org/officeDocument/2006/relationships" xmlns:m="http://schemas.openxmlformats.org/officeDocument/2006/math" xmlns:v="urn:schemas-microsoft-com:vml" xmlns:wp14="http://schemas.microsoft.com/office/word/2010/wordprocessingDrawing" xmlns:wp="http://schemas.openxmlformats.org/drawingml/2006/wordprocessingDrawing" xmlns:w10="urn:schemas-microsoft-com:office:word" xmlns:w="http://schemas.openxmlformats.org/wordprocessingml/2006/main" xmlns:w14="http://schemas.microsoft.com/office/word/2010/wordml" xmlns:wpg="http://schemas.microsoft.com/office/word/2010/wordprocessingGroup" xmlns:wpi="http://schemas.microsoft.com/office/word/2010/wordprocessingInk" xmlns:wne="http://schemas.microsoft.com/office/word/2006/wordml" xmlns:wps="http://schemas.microsoft.com/office/word/2010/wordprocessingShape" mc:Ignorable="w14 wp14">
   <w:abstractNum w:abstractNumId="0">
+    <w:nsid w:val="0CE312F9"/>
+    <w:multiLevelType w:val="hybridMultilevel"/>
+    <w:tmpl w:val="1CF2D6F0"/>
+    <w:lvl w:ilvl="0" w:tplc="04090001">
+      <w:start w:val="1"/>
+      <w:numFmt w:val="bullet"/>
+      <w:lvlText w:val=""/>
+      <w:lvlJc w:val="left"/>
+      <w:pPr>
+        <w:ind w:left="720" w:hanging="360"/>
+      </w:pPr>
+      <w:rPr>
+        <w:rFonts w:ascii="Symbol" w:hAnsi="Symbol" w:hint="default"/>
+      </w:rPr>
+    </w:lvl>
+    <w:lvl w:ilvl="1" w:tplc="04090003" w:tentative="1">
+      <w:start w:val="1"/>
+      <w:numFmt w:val="bullet"/>
+      <w:lvlText w:val="o"/>
+      <w:lvlJc w:val="left"/>
+      <w:pPr>
+        <w:ind w:left="1440" w:hanging="360"/>
+      </w:pPr>
+      <w:rPr>
+        <w:rFonts w:ascii="Courier New" w:hAnsi="Courier New" w:hint="default"/>
+      </w:rPr>
+    </w:lvl>
+    <w:lvl w:ilvl="2" w:tplc="04090005" w:tentative="1">
+      <w:start w:val="1"/>
+      <w:numFmt w:val="bullet"/>
+      <w:lvlText w:val=""/>
+      <w:lvlJc w:val="left"/>
+      <w:pPr>
+        <w:ind w:left="2160" w:hanging="360"/>
+      </w:pPr>
+      <w:rPr>
+        <w:rFonts w:ascii="Wingdings" w:hAnsi="Wingdings" w:hint="default"/>
+      </w:rPr>
+    </w:lvl>
+    <w:lvl w:ilvl="3" w:tplc="04090001" w:tentative="1">
+      <w:start w:val="1"/>
+      <w:numFmt w:val="bullet"/>
+      <w:lvlText w:val=""/>
+      <w:lvlJc w:val="left"/>
+      <w:pPr>
+        <w:ind w:left="2880" w:hanging="360"/>
+      </w:pPr>
+      <w:rPr>
+        <w:rFonts w:ascii="Symbol" w:hAnsi="Symbol" w:hint="default"/>
+      </w:rPr>
+    </w:lvl>
+    <w:lvl w:ilvl="4" w:tplc="04090003" w:tentative="1">
+      <w:start w:val="1"/>
+      <w:numFmt w:val="bullet"/>
+      <w:lvlText w:val="o"/>
+      <w:lvlJc w:val="left"/>
+      <w:pPr>
+        <w:ind w:left="3600" w:hanging="360"/>
+      </w:pPr>
+      <w:rPr>
+        <w:rFonts w:ascii="Courier New" w:hAnsi="Courier New" w:hint="default"/>
+      </w:rPr>
+    </w:lvl>
+    <w:lvl w:ilvl="5" w:tplc="04090005" w:tentative="1">
+      <w:start w:val="1"/>
+      <w:numFmt w:val="bullet"/>
+      <w:lvlText w:val=""/>
+      <w:lvlJc w:val="left"/>
+      <w:pPr>
+        <w:ind w:left="4320" w:hanging="360"/>
+      </w:pPr>
+      <w:rPr>
+        <w:rFonts w:ascii="Wingdings" w:hAnsi="Wingdings" w:hint="default"/>
+      </w:rPr>
+    </w:lvl>
+    <w:lvl w:ilvl="6" w:tplc="04090001" w:tentative="1">
+      <w:start w:val="1"/>
+      <w:numFmt w:val="bullet"/>
+      <w:lvlText w:val=""/>
+      <w:lvlJc w:val="left"/>
+      <w:pPr>
+        <w:ind w:left="5040" w:hanging="360"/>
+      </w:pPr>
+      <w:rPr>
+        <w:rFonts w:ascii="Symbol" w:hAnsi="Symbol" w:hint="default"/>
+      </w:rPr>
+    </w:lvl>
+    <w:lvl w:ilvl="7" w:tplc="04090003" w:tentative="1">
+      <w:start w:val="1"/>
+      <w:numFmt w:val="bullet"/>
+      <w:lvlText w:val="o"/>
+      <w:lvlJc w:val="left"/>
+      <w:pPr>
+        <w:ind w:left="5760" w:hanging="360"/>
+      </w:pPr>
+      <w:rPr>
+        <w:rFonts w:ascii="Courier New" w:hAnsi="Courier New" w:hint="default"/>
+      </w:rPr>
+    </w:lvl>
+    <w:lvl w:ilvl="8" w:tplc="04090005" w:tentative="1">
+      <w:start w:val="1"/>
+      <w:numFmt w:val="bullet"/>
+      <w:lvlText w:val=""/>
+      <w:lvlJc w:val="left"/>
+      <w:pPr>
+        <w:ind w:left="6480" w:hanging="360"/>
+      </w:pPr>
+      <w:rPr>
+        <w:rFonts w:ascii="Wingdings" w:hAnsi="Wingdings" w:hint="default"/>
+      </w:rPr>
+    </w:lvl>
+  </w:abstractNum>
+  <w:abstractNum w:abstractNumId="1">
     <w:nsid w:val="25EE5B47"/>
     <w:multiLevelType w:val="hybridMultilevel"/>
     <w:tmpl w:val="1A3CBEB0"/>
@@ -98,6 +1120,345 @@
         <w:rFonts w:ascii="Symbol" w:hAnsi="Symbol" w:hint="default"/>
       </w:rPr>
     </w:lvl>
+    <w:lvl w:ilvl="1" w:tplc="04090003">
+      <w:start w:val="1"/>
+      <w:numFmt w:val="bullet"/>
+      <w:lvlText w:val="o"/>
+      <w:lvlJc w:val="left"/>
+      <w:pPr>
+        <w:ind w:left="1080" w:hanging="360"/>
+      </w:pPr>
+      <w:rPr>
+        <w:rFonts w:ascii="Courier New" w:hAnsi="Courier New" w:hint="default"/>
+      </w:rPr>
+    </w:lvl>
+    <w:lvl w:ilvl="2" w:tplc="04090005">
+      <w:start w:val="1"/>
+      <w:numFmt w:val="bullet"/>
+      <w:lvlText w:val=""/>
+      <w:lvlJc w:val="left"/>
+      <w:pPr>
+        <w:ind w:left="1800" w:hanging="360"/>
+      </w:pPr>
+      <w:rPr>
+        <w:rFonts w:ascii="Wingdings" w:hAnsi="Wingdings" w:hint="default"/>
+      </w:rPr>
+    </w:lvl>
+    <w:lvl w:ilvl="3" w:tplc="04090001" w:tentative="1">
+      <w:start w:val="1"/>
+      <w:numFmt w:val="bullet"/>
+      <w:lvlText w:val=""/>
+      <w:lvlJc w:val="left"/>
+      <w:pPr>
+        <w:ind w:left="2520" w:hanging="360"/>
+      </w:pPr>
+      <w:rPr>
+        <w:rFonts w:ascii="Symbol" w:hAnsi="Symbol" w:hint="default"/>
+      </w:rPr>
+    </w:lvl>
+    <w:lvl w:ilvl="4" w:tplc="04090003" w:tentative="1">
+      <w:start w:val="1"/>
+      <w:numFmt w:val="bullet"/>
+      <w:lvlText w:val="o"/>
+      <w:lvlJc w:val="left"/>
+      <w:pPr>
+        <w:ind w:left="3240" w:hanging="360"/>
+      </w:pPr>
+      <w:rPr>
+        <w:rFonts w:ascii="Courier New" w:hAnsi="Courier New" w:hint="default"/>
+      </w:rPr>
+    </w:lvl>
+    <w:lvl w:ilvl="5" w:tplc="04090005" w:tentative="1">
+      <w:start w:val="1"/>
+      <w:numFmt w:val="bullet"/>
+      <w:lvlText w:val=""/>
+      <w:lvlJc w:val="left"/>
+      <w:pPr>
+        <w:ind w:left="3960" w:hanging="360"/>
+      </w:pPr>
+      <w:rPr>
+        <w:rFonts w:ascii="Wingdings" w:hAnsi="Wingdings" w:hint="default"/>
+      </w:rPr>
+    </w:lvl>
+    <w:lvl w:ilvl="6" w:tplc="04090001" w:tentative="1">
+      <w:start w:val="1"/>
+      <w:numFmt w:val="bullet"/>
+      <w:lvlText w:val=""/>
+      <w:lvlJc w:val="left"/>
+      <w:pPr>
+        <w:ind w:left="4680" w:hanging="360"/>
+      </w:pPr>
+      <w:rPr>
+        <w:rFonts w:ascii="Symbol" w:hAnsi="Symbol" w:hint="default"/>
+      </w:rPr>
+    </w:lvl>
+    <w:lvl w:ilvl="7" w:tplc="04090003" w:tentative="1">
+      <w:start w:val="1"/>
+      <w:numFmt w:val="bullet"/>
+      <w:lvlText w:val="o"/>
+      <w:lvlJc w:val="left"/>
+      <w:pPr>
+        <w:ind w:left="5400" w:hanging="360"/>
+      </w:pPr>
+      <w:rPr>
+        <w:rFonts w:ascii="Courier New" w:hAnsi="Courier New" w:hint="default"/>
+      </w:rPr>
+    </w:lvl>
+    <w:lvl w:ilvl="8" w:tplc="04090005" w:tentative="1">
+      <w:start w:val="1"/>
+      <w:numFmt w:val="bullet"/>
+      <w:lvlText w:val=""/>
+      <w:lvlJc w:val="left"/>
+      <w:pPr>
+        <w:ind w:left="6120" w:hanging="360"/>
+      </w:pPr>
+      <w:rPr>
+        <w:rFonts w:ascii="Wingdings" w:hAnsi="Wingdings" w:hint="default"/>
+      </w:rPr>
+    </w:lvl>
+  </w:abstractNum>
+  <w:abstractNum w:abstractNumId="2">
+    <w:nsid w:val="3CD90BC5"/>
+    <w:multiLevelType w:val="hybridMultilevel"/>
+    <w:tmpl w:val="4BFC7432"/>
+    <w:lvl w:ilvl="0" w:tplc="04090001">
+      <w:start w:val="1"/>
+      <w:numFmt w:val="bullet"/>
+      <w:lvlText w:val=""/>
+      <w:lvlJc w:val="left"/>
+      <w:pPr>
+        <w:ind w:left="360" w:hanging="360"/>
+      </w:pPr>
+      <w:rPr>
+        <w:rFonts w:ascii="Symbol" w:hAnsi="Symbol" w:hint="default"/>
+      </w:rPr>
+    </w:lvl>
+    <w:lvl w:ilvl="1" w:tplc="04090003">
+      <w:start w:val="1"/>
+      <w:numFmt w:val="bullet"/>
+      <w:lvlText w:val="o"/>
+      <w:lvlJc w:val="left"/>
+      <w:pPr>
+        <w:ind w:left="1080" w:hanging="360"/>
+      </w:pPr>
+      <w:rPr>
+        <w:rFonts w:ascii="Courier New" w:hAnsi="Courier New" w:hint="default"/>
+      </w:rPr>
+    </w:lvl>
+    <w:lvl w:ilvl="2" w:tplc="04090005" w:tentative="1">
+      <w:start w:val="1"/>
+      <w:numFmt w:val="bullet"/>
+      <w:lvlText w:val=""/>
+      <w:lvlJc w:val="left"/>
+      <w:pPr>
+        <w:ind w:left="1800" w:hanging="360"/>
+      </w:pPr>
+      <w:rPr>
+        <w:rFonts w:ascii="Wingdings" w:hAnsi="Wingdings" w:hint="default"/>
+      </w:rPr>
+    </w:lvl>
+    <w:lvl w:ilvl="3" w:tplc="04090001" w:tentative="1">
+      <w:start w:val="1"/>
+      <w:numFmt w:val="bullet"/>
+      <w:lvlText w:val=""/>
+      <w:lvlJc w:val="left"/>
+      <w:pPr>
+        <w:ind w:left="2520" w:hanging="360"/>
+      </w:pPr>
+      <w:rPr>
+        <w:rFonts w:ascii="Symbol" w:hAnsi="Symbol" w:hint="default"/>
+      </w:rPr>
+    </w:lvl>
+    <w:lvl w:ilvl="4" w:tplc="04090003" w:tentative="1">
+      <w:start w:val="1"/>
+      <w:numFmt w:val="bullet"/>
+      <w:lvlText w:val="o"/>
+      <w:lvlJc w:val="left"/>
+      <w:pPr>
+        <w:ind w:left="3240" w:hanging="360"/>
+      </w:pPr>
+      <w:rPr>
+        <w:rFonts w:ascii="Courier New" w:hAnsi="Courier New" w:hint="default"/>
+      </w:rPr>
+    </w:lvl>
+    <w:lvl w:ilvl="5" w:tplc="04090005" w:tentative="1">
+      <w:start w:val="1"/>
+      <w:numFmt w:val="bullet"/>
+      <w:lvlText w:val=""/>
+      <w:lvlJc w:val="left"/>
+      <w:pPr>
+        <w:ind w:left="3960" w:hanging="360"/>
+      </w:pPr>
+      <w:rPr>
+        <w:rFonts w:ascii="Wingdings" w:hAnsi="Wingdings" w:hint="default"/>
+      </w:rPr>
+    </w:lvl>
+    <w:lvl w:ilvl="6" w:tplc="04090001" w:tentative="1">
+      <w:start w:val="1"/>
+      <w:numFmt w:val="bullet"/>
+      <w:lvlText w:val=""/>
+      <w:lvlJc w:val="left"/>
+      <w:pPr>
+        <w:ind w:left="4680" w:hanging="360"/>
+      </w:pPr>
+      <w:rPr>
+        <w:rFonts w:ascii="Symbol" w:hAnsi="Symbol" w:hint="default"/>
+      </w:rPr>
+    </w:lvl>
+    <w:lvl w:ilvl="7" w:tplc="04090003" w:tentative="1">
+      <w:start w:val="1"/>
+      <w:numFmt w:val="bullet"/>
+      <w:lvlText w:val="o"/>
+      <w:lvlJc w:val="left"/>
+      <w:pPr>
+        <w:ind w:left="5400" w:hanging="360"/>
+      </w:pPr>
+      <w:rPr>
+        <w:rFonts w:ascii="Courier New" w:hAnsi="Courier New" w:hint="default"/>
+      </w:rPr>
+    </w:lvl>
+    <w:lvl w:ilvl="8" w:tplc="04090005" w:tentative="1">
+      <w:start w:val="1"/>
+      <w:numFmt w:val="bullet"/>
+      <w:lvlText w:val=""/>
+      <w:lvlJc w:val="left"/>
+      <w:pPr>
+        <w:ind w:left="6120" w:hanging="360"/>
+      </w:pPr>
+      <w:rPr>
+        <w:rFonts w:ascii="Wingdings" w:hAnsi="Wingdings" w:hint="default"/>
+      </w:rPr>
+    </w:lvl>
+  </w:abstractNum>
+  <w:abstractNum w:abstractNumId="3">
+    <w:nsid w:val="4D487A44"/>
+    <w:multiLevelType w:val="hybridMultilevel"/>
+    <w:tmpl w:val="7DD4B1FE"/>
+    <w:lvl w:ilvl="0" w:tplc="04090001">
+      <w:start w:val="1"/>
+      <w:numFmt w:val="bullet"/>
+      <w:lvlText w:val=""/>
+      <w:lvlJc w:val="left"/>
+      <w:pPr>
+        <w:ind w:left="360" w:hanging="360"/>
+      </w:pPr>
+      <w:rPr>
+        <w:rFonts w:ascii="Symbol" w:hAnsi="Symbol" w:hint="default"/>
+      </w:rPr>
+    </w:lvl>
+    <w:lvl w:ilvl="1" w:tplc="04090003">
+      <w:start w:val="1"/>
+      <w:numFmt w:val="bullet"/>
+      <w:lvlText w:val="o"/>
+      <w:lvlJc w:val="left"/>
+      <w:pPr>
+        <w:ind w:left="1080" w:hanging="360"/>
+      </w:pPr>
+      <w:rPr>
+        <w:rFonts w:ascii="Courier New" w:hAnsi="Courier New" w:hint="default"/>
+      </w:rPr>
+    </w:lvl>
+    <w:lvl w:ilvl="2" w:tplc="04090005">
+      <w:start w:val="1"/>
+      <w:numFmt w:val="bullet"/>
+      <w:lvlText w:val=""/>
+      <w:lvlJc w:val="left"/>
+      <w:pPr>
+        <w:ind w:left="1800" w:hanging="360"/>
+      </w:pPr>
+      <w:rPr>
+        <w:rFonts w:ascii="Wingdings" w:hAnsi="Wingdings" w:hint="default"/>
+      </w:rPr>
+    </w:lvl>
+    <w:lvl w:ilvl="3" w:tplc="04090001">
+      <w:start w:val="1"/>
+      <w:numFmt w:val="bullet"/>
+      <w:lvlText w:val=""/>
+      <w:lvlJc w:val="left"/>
+      <w:pPr>
+        <w:ind w:left="2520" w:hanging="360"/>
+      </w:pPr>
+      <w:rPr>
+        <w:rFonts w:ascii="Symbol" w:hAnsi="Symbol" w:hint="default"/>
+      </w:rPr>
+    </w:lvl>
+    <w:lvl w:ilvl="4" w:tplc="04090003" w:tentative="1">
+      <w:start w:val="1"/>
+      <w:numFmt w:val="bullet"/>
+      <w:lvlText w:val="o"/>
+      <w:lvlJc w:val="left"/>
+      <w:pPr>
+        <w:ind w:left="3240" w:hanging="360"/>
+      </w:pPr>
+      <w:rPr>
+        <w:rFonts w:ascii="Courier New" w:hAnsi="Courier New" w:hint="default"/>
+      </w:rPr>
+    </w:lvl>
+    <w:lvl w:ilvl="5" w:tplc="04090005" w:tentative="1">
+      <w:start w:val="1"/>
+      <w:numFmt w:val="bullet"/>
+      <w:lvlText w:val=""/>
+      <w:lvlJc w:val="left"/>
+      <w:pPr>
+        <w:ind w:left="3960" w:hanging="360"/>
+      </w:pPr>
+      <w:rPr>
+        <w:rFonts w:ascii="Wingdings" w:hAnsi="Wingdings" w:hint="default"/>
+      </w:rPr>
+    </w:lvl>
+    <w:lvl w:ilvl="6" w:tplc="04090001" w:tentative="1">
+      <w:start w:val="1"/>
+      <w:numFmt w:val="bullet"/>
+      <w:lvlText w:val=""/>
+      <w:lvlJc w:val="left"/>
+      <w:pPr>
+        <w:ind w:left="4680" w:hanging="360"/>
+      </w:pPr>
+      <w:rPr>
+        <w:rFonts w:ascii="Symbol" w:hAnsi="Symbol" w:hint="default"/>
+      </w:rPr>
+    </w:lvl>
+    <w:lvl w:ilvl="7" w:tplc="04090003" w:tentative="1">
+      <w:start w:val="1"/>
+      <w:numFmt w:val="bullet"/>
+      <w:lvlText w:val="o"/>
+      <w:lvlJc w:val="left"/>
+      <w:pPr>
+        <w:ind w:left="5400" w:hanging="360"/>
+      </w:pPr>
+      <w:rPr>
+        <w:rFonts w:ascii="Courier New" w:hAnsi="Courier New" w:hint="default"/>
+      </w:rPr>
+    </w:lvl>
+    <w:lvl w:ilvl="8" w:tplc="04090005" w:tentative="1">
+      <w:start w:val="1"/>
+      <w:numFmt w:val="bullet"/>
+      <w:lvlText w:val=""/>
+      <w:lvlJc w:val="left"/>
+      <w:pPr>
+        <w:ind w:left="6120" w:hanging="360"/>
+      </w:pPr>
+      <w:rPr>
+        <w:rFonts w:ascii="Wingdings" w:hAnsi="Wingdings" w:hint="default"/>
+      </w:rPr>
+    </w:lvl>
+  </w:abstractNum>
+  <w:abstractNum w:abstractNumId="4">
+    <w:nsid w:val="6C1941CC"/>
+    <w:multiLevelType w:val="hybridMultilevel"/>
+    <w:tmpl w:val="D804BDAE"/>
+    <w:lvl w:ilvl="0" w:tplc="04090001">
+      <w:start w:val="1"/>
+      <w:numFmt w:val="bullet"/>
+      <w:lvlText w:val=""/>
+      <w:lvlJc w:val="left"/>
+      <w:pPr>
+        <w:ind w:left="360" w:hanging="360"/>
+      </w:pPr>
+      <w:rPr>
+        <w:rFonts w:ascii="Symbol" w:hAnsi="Symbol" w:hint="default"/>
+      </w:rPr>
+    </w:lvl>
     <w:lvl w:ilvl="1" w:tplc="04090003" w:tentative="1">
       <w:start w:val="1"/>
       <w:numFmt w:val="bullet"/>
@@ -195,7 +1556,7 @@
       </w:rPr>
     </w:lvl>
   </w:abstractNum>
-  <w:abstractNum w:abstractNumId="1">
+  <w:abstractNum w:abstractNumId="5">
     <w:nsid w:val="7ED579A0"/>
     <w:multiLevelType w:val="hybridMultilevel"/>
     <w:tmpl w:val="95EAA60C"/>
@@ -309,10 +1670,22 @@
     </w:lvl>
   </w:abstractNum>
   <w:num w:numId="1">
+    <w:abstractNumId w:val="1"/>
+  </w:num>
+  <w:num w:numId="2">
+    <w:abstractNumId w:val="5"/>
+  </w:num>
+  <w:num w:numId="3">
     <w:abstractNumId w:val="0"/>
   </w:num>
-  <w:num w:numId="2">
-    <w:abstractNumId w:val="1"/>
+  <w:num w:numId="4">
+    <w:abstractNumId w:val="3"/>
+  </w:num>
+  <w:num w:numId="5">
+    <w:abstractNumId w:val="4"/>
+  </w:num>
+  <w:num w:numId="6">
+    <w:abstractNumId w:val="2"/>
   </w:num>
 </w:numbering>
 </file>
@@ -511,6 +1884,48 @@
       <w:contextualSpacing/>
     </w:pPr>
   </w:style>
+  <w:style w:type="paragraph" w:styleId="Header">
+    <w:name w:val="header"/>
+    <w:basedOn w:val="Normal"/>
+    <w:link w:val="HeaderChar"/>
+    <w:uiPriority w:val="99"/>
+    <w:unhideWhenUsed/>
+    <w:rsid w:val="00BF480A"/>
+    <w:pPr>
+      <w:tabs>
+        <w:tab w:val="center" w:pos="4320"/>
+        <w:tab w:val="right" w:pos="8640"/>
+      </w:tabs>
+    </w:pPr>
+  </w:style>
+  <w:style w:type="character" w:customStyle="1" w:styleId="HeaderChar">
+    <w:name w:val="Header Char"/>
+    <w:basedOn w:val="DefaultParagraphFont"/>
+    <w:link w:val="Header"/>
+    <w:uiPriority w:val="99"/>
+    <w:rsid w:val="00BF480A"/>
+  </w:style>
+  <w:style w:type="paragraph" w:styleId="Footer">
+    <w:name w:val="footer"/>
+    <w:basedOn w:val="Normal"/>
+    <w:link w:val="FooterChar"/>
+    <w:uiPriority w:val="99"/>
+    <w:unhideWhenUsed/>
+    <w:rsid w:val="00BF480A"/>
+    <w:pPr>
+      <w:tabs>
+        <w:tab w:val="center" w:pos="4320"/>
+        <w:tab w:val="right" w:pos="8640"/>
+      </w:tabs>
+    </w:pPr>
+  </w:style>
+  <w:style w:type="character" w:customStyle="1" w:styleId="FooterChar">
+    <w:name w:val="Footer Char"/>
+    <w:basedOn w:val="DefaultParagraphFont"/>
+    <w:link w:val="Footer"/>
+    <w:uiPriority w:val="99"/>
+    <w:rsid w:val="00BF480A"/>
+  </w:style>
 </w:styles>
 </file>
 
@@ -707,6 +2122,48 @@
       <w:ind w:left="720"/>
       <w:contextualSpacing/>
     </w:pPr>
+  </w:style>
+  <w:style w:type="paragraph" w:styleId="Header">
+    <w:name w:val="header"/>
+    <w:basedOn w:val="Normal"/>
+    <w:link w:val="HeaderChar"/>
+    <w:uiPriority w:val="99"/>
+    <w:unhideWhenUsed/>
+    <w:rsid w:val="00BF480A"/>
+    <w:pPr>
+      <w:tabs>
+        <w:tab w:val="center" w:pos="4320"/>
+        <w:tab w:val="right" w:pos="8640"/>
+      </w:tabs>
+    </w:pPr>
+  </w:style>
+  <w:style w:type="character" w:customStyle="1" w:styleId="HeaderChar">
+    <w:name w:val="Header Char"/>
+    <w:basedOn w:val="DefaultParagraphFont"/>
+    <w:link w:val="Header"/>
+    <w:uiPriority w:val="99"/>
+    <w:rsid w:val="00BF480A"/>
+  </w:style>
+  <w:style w:type="paragraph" w:styleId="Footer">
+    <w:name w:val="footer"/>
+    <w:basedOn w:val="Normal"/>
+    <w:link w:val="FooterChar"/>
+    <w:uiPriority w:val="99"/>
+    <w:unhideWhenUsed/>
+    <w:rsid w:val="00BF480A"/>
+    <w:pPr>
+      <w:tabs>
+        <w:tab w:val="center" w:pos="4320"/>
+        <w:tab w:val="right" w:pos="8640"/>
+      </w:tabs>
+    </w:pPr>
+  </w:style>
+  <w:style w:type="character" w:customStyle="1" w:styleId="FooterChar">
+    <w:name w:val="Footer Char"/>
+    <w:basedOn w:val="DefaultParagraphFont"/>
+    <w:link w:val="Footer"/>
+    <w:uiPriority w:val="99"/>
+    <w:rsid w:val="00BF480A"/>
   </w:style>
 </w:styles>
 </file>

</xml_diff>